<commit_message>
Updated download script for the Peter and Alice wedding photos. Made the process script data-driven; removed image resizing.
</commit_message>
<xml_diff>
--- a/doc/Automation design.docx
+++ b/doc/Automation design.docx
@@ -6,13 +6,8 @@
       <w:pPr>
         <w:pStyle w:val="Title"/>
       </w:pPr>
-      <w:proofErr w:type="spellStart"/>
-      <w:r>
-        <w:t>Snaphappi</w:t>
-      </w:r>
-      <w:proofErr w:type="spellEnd"/>
-      <w:r>
-        <w:t xml:space="preserve"> automation</w:t>
+      <w:r>
+        <w:t>Snaphappi automation</w:t>
       </w:r>
     </w:p>
     <w:p>
@@ -296,36 +291,19 @@
         <w:framePr w:wrap="around"/>
         <w:jc w:val="left"/>
       </w:pPr>
-      <w:proofErr w:type="gramStart"/>
       <w:r>
         <w:t xml:space="preserve">Figure </w:t>
       </w:r>
-      <w:proofErr w:type="gramEnd"/>
-      <w:r>
-        <w:fldChar w:fldCharType="begin"/>
-      </w:r>
-      <w:r>
-        <w:instrText xml:space="preserve"> SEQ Figure \* ARABIC </w:instrText>
-      </w:r>
-      <w:r>
-        <w:fldChar w:fldCharType="separate"/>
-      </w:r>
-      <w:r>
-        <w:rPr>
-          <w:noProof/>
-        </w:rPr>
-        <w:t>1</w:t>
-      </w:r>
-      <w:r>
-        <w:fldChar w:fldCharType="end"/>
-      </w:r>
-      <w:proofErr w:type="gramStart"/>
-      <w:r>
-        <w:t>.</w:t>
-      </w:r>
-      <w:proofErr w:type="gramEnd"/>
-      <w:r>
-        <w:t xml:space="preserve"> Sequence diagram for ranking images.</w:t>
+      <w:fldSimple w:instr=" SEQ Figure \* ARABIC ">
+        <w:r>
+          <w:rPr>
+            <w:noProof/>
+          </w:rPr>
+          <w:t>1</w:t>
+        </w:r>
+      </w:fldSimple>
+      <w:r>
+        <w:t>. Sequence diagram for ranking images.</w:t>
       </w:r>
     </w:p>
     <w:p>
@@ -383,7 +361,25 @@
     </w:p>
     <w:p>
       <w:r>
-        <w:t>Photos are rated on a five-point scale.  An image that is blurry, severely over- or underexposed receives 1. An image lacking a clear subject, having poor composition, or minor technical problems is rated 2-3. An image that could make a magazine cover is rated 5.</w:t>
+        <w:t xml:space="preserve">Photos are rated on a </w:t>
+      </w:r>
+      <w:r>
+        <w:t>six</w:t>
+      </w:r>
+      <w:r>
+        <w:t xml:space="preserve">-point scale.  An image that is blurry, severely over- or underexposed receives </w:t>
+      </w:r>
+      <w:r>
+        <w:t>-1</w:t>
+      </w:r>
+      <w:r>
+        <w:t>. An image lacking a clear subject, having poor composition, or min</w:t>
+      </w:r>
+      <w:r>
+        <w:t>or technical problems is rated 1</w:t>
+      </w:r>
+      <w:r>
+        <w:t>-3. An image that could make a magazine cover is rated 5.</w:t>
       </w:r>
     </w:p>
     <w:p>
@@ -398,6 +394,7 @@
           <w:id w:val="688713890"/>
           <w:citation/>
         </w:sdtPr>
+        <w:sdtEndPr/>
         <w:sdtContent>
           <w:r>
             <w:fldChar w:fldCharType="begin"/>
@@ -466,17 +463,26 @@
         <w:t>With a wedding event, we are dealing</w:t>
       </w:r>
       <w:r>
-        <w:t xml:space="preserve"> with several streams of photos. Many photos are taken of the same events. There might be 3-4 thousand images in an event. Streams m</w:t>
+        <w:t xml:space="preserve"> with several streams of photos. Many photos are taken of the same events. There might be 3-4 thousand images in an event. Streams might have time stamps based on different time zones.</w:t>
+      </w:r>
+    </w:p>
+    <w:p>
+      <w:r>
+        <w:t xml:space="preserve">We could try to determine time zones algorithmically by clustering all photos together, and then calculating the probability of different time offsets for each stream based on </w:t>
+      </w:r>
+      <w:r>
+        <w:t>which</w:t>
       </w:r>
       <w:bookmarkStart w:id="0" w:name="_GoBack"/>
       <w:bookmarkEnd w:id="0"/>
       <w:r>
-        <w:t>ight have time stamps based on different time zones.</w:t>
-      </w:r>
-    </w:p>
-    <w:p>
-      <w:r>
-        <w:t>We could try to determine time zones algorithmically by clustering all photos together, and then calculating the probability of different time offsets for each stream based on what other streams it was clustered with. The assumption would be that similar photos are likely taken from the same event and at similar times.</w:t>
+        <w:t xml:space="preserve"> other streams it </w:t>
+      </w:r>
+      <w:r>
+        <w:t>as been</w:t>
+      </w:r>
+      <w:r>
+        <w:t xml:space="preserve"> clustered with. The assumption would be that similar photos are likely taken from the same event and at similar times.</w:t>
       </w:r>
     </w:p>
     <w:p>
@@ -494,13 +500,6 @@
     </w:p>
     <w:sdt>
       <w:sdtPr>
-        <w:id w:val="-1332980534"/>
-        <w:docPartObj>
-          <w:docPartGallery w:val="Bibliographies"/>
-          <w:docPartUnique/>
-        </w:docPartObj>
-      </w:sdtPr>
-      <w:sdtEndPr>
         <w:rPr>
           <w:rFonts w:asciiTheme="minorHAnsi" w:eastAsiaTheme="minorHAnsi" w:hAnsiTheme="minorHAnsi" w:cstheme="minorBidi"/>
           <w:b w:val="0"/>
@@ -509,7 +508,13 @@
           <w:sz w:val="22"/>
           <w:szCs w:val="22"/>
         </w:rPr>
-      </w:sdtEndPr>
+        <w:id w:val="-1332980534"/>
+        <w:docPartObj>
+          <w:docPartGallery w:val="Bibliographies"/>
+          <w:docPartUnique/>
+        </w:docPartObj>
+      </w:sdtPr>
+      <w:sdtEndPr/>
       <w:sdtContent>
         <w:p>
           <w:pPr>
@@ -524,6 +529,7 @@
             <w:id w:val="111145805"/>
             <w:bibliography/>
           </w:sdtPr>
+          <w:sdtEndPr/>
           <w:sdtContent>
             <w:p>
               <w:pPr>
@@ -1195,6 +1201,7 @@
   <w:style w:type="character" w:default="1" w:styleId="DefaultParagraphFont">
     <w:name w:val="Default Paragraph Font"/>
     <w:uiPriority w:val="1"/>
+    <w:semiHidden/>
     <w:unhideWhenUsed/>
   </w:style>
   <w:style w:type="table" w:default="1" w:styleId="TableNormal">
@@ -1620,6 +1627,7 @@
   <w:style w:type="character" w:default="1" w:styleId="DefaultParagraphFont">
     <w:name w:val="Default Paragraph Font"/>
     <w:uiPriority w:val="1"/>
+    <w:semiHidden/>
     <w:unhideWhenUsed/>
   </w:style>
   <w:style w:type="table" w:default="1" w:styleId="TableNormal">
@@ -2149,7 +2157,7 @@
 </file>
 
 <file path=customXml/itemProps1.xml><?xml version="1.0" encoding="utf-8"?>
-<ds:datastoreItem xmlns:ds="http://schemas.openxmlformats.org/officeDocument/2006/customXml" ds:itemID="{0A800C98-4020-4C13-8D76-25CC2CEB06E3}">
+<ds:datastoreItem xmlns:ds="http://schemas.openxmlformats.org/officeDocument/2006/customXml" ds:itemID="{B412D77D-4D13-4361-9E30-D1182B63A9CE}">
   <ds:schemaRefs>
     <ds:schemaRef ds:uri="http://schemas.openxmlformats.org/officeDocument/2006/bibliography"/>
   </ds:schemaRefs>

</xml_diff>